<commit_message>
Sprawko 100% nasze, ale słabe
uwaga zmieniliśmy wartości Lmin i max oraz Rpasma w M-plikach
</commit_message>
<xml_diff>
--- a/ea6/ea6/spr_ea6.docx
+++ b/ea6/ea6/spr_ea6.docx
@@ -204,7 +204,7 @@
             <v:path o:extrusionok="f" gradientshapeok="t" o:connecttype="rect"/>
             <o:lock v:ext="edit" aspectratio="t"/>
           </v:shapetype>
-          <v:shape id="_x0000_i1025" type="#_x0000_t75" style="width:453pt;height:339.6pt">
+          <v:shape id="_x0000_i1025" type="#_x0000_t75" style="width:453.6pt;height:339.6pt">
             <v:imagedata r:id="rId6" o:title="1"/>
           </v:shape>
         </w:pict>
@@ -421,8 +421,128 @@
     </w:p>
     <w:p>
       <w:pPr>
+        <w:rPr>
+          <w:sz w:val="24"/>
+          <w:szCs w:val="24"/>
+        </w:rPr>
+      </w:pPr>
+      <w:r>
+        <w:rPr>
+          <w:noProof/>
+          <w:sz w:val="24"/>
+          <w:szCs w:val="24"/>
+          <w:lang w:eastAsia="pl-PL"/>
+        </w:rPr>
+        <w:drawing>
+          <wp:inline distT="0" distB="0" distL="0" distR="0" wp14:anchorId="622C1971" wp14:editId="50D8F02C">
+            <wp:extent cx="8369875" cy="3870960"/>
+            <wp:effectExtent l="0" t="0" r="0" b="0"/>
+            <wp:docPr id="2" name="Picture 2"/>
+            <wp:cNvGraphicFramePr>
+              <a:graphicFrameLocks xmlns:a="http://schemas.openxmlformats.org/drawingml/2006/main" noChangeAspect="1"/>
+            </wp:cNvGraphicFramePr>
+            <a:graphic xmlns:a="http://schemas.openxmlformats.org/drawingml/2006/main">
+              <a:graphicData uri="http://schemas.openxmlformats.org/drawingml/2006/picture">
+                <pic:pic xmlns:pic="http://schemas.openxmlformats.org/drawingml/2006/picture">
+                  <pic:nvPicPr>
+                    <pic:cNvPr id="0" name="Picture 8"/>
+                    <pic:cNvPicPr>
+                      <a:picLocks noChangeAspect="1" noChangeArrowheads="1"/>
+                    </pic:cNvPicPr>
+                  </pic:nvPicPr>
+                  <pic:blipFill>
+                    <a:blip r:embed="rId8">
+                      <a:extLst>
+                        <a:ext uri="{28A0092B-C50C-407E-A947-70E740481C1C}">
+                          <a14:useLocalDpi xmlns:a14="http://schemas.microsoft.com/office/drawing/2010/main" val="0"/>
+                        </a:ext>
+                      </a:extLst>
+                    </a:blip>
+                    <a:srcRect/>
+                    <a:stretch>
+                      <a:fillRect/>
+                    </a:stretch>
+                  </pic:blipFill>
+                  <pic:spPr bwMode="auto">
+                    <a:xfrm>
+                      <a:off x="0" y="0"/>
+                      <a:ext cx="8372923" cy="3872370"/>
+                    </a:xfrm>
+                    <a:prstGeom prst="rect">
+                      <a:avLst/>
+                    </a:prstGeom>
+                    <a:noFill/>
+                    <a:ln>
+                      <a:noFill/>
+                    </a:ln>
+                  </pic:spPr>
+                </pic:pic>
+              </a:graphicData>
+            </a:graphic>
+          </wp:inline>
+        </w:drawing>
+      </w:r>
+      <w:r>
+        <w:rPr>
+          <w:noProof/>
+          <w:sz w:val="24"/>
+          <w:szCs w:val="24"/>
+          <w:lang w:eastAsia="pl-PL"/>
+        </w:rPr>
+        <w:drawing>
+          <wp:inline distT="0" distB="0" distL="0" distR="0" wp14:anchorId="2D82A5F2" wp14:editId="08250637">
+            <wp:extent cx="7528560" cy="3909060"/>
+            <wp:effectExtent l="0" t="0" r="0" b="0"/>
+            <wp:docPr id="3" name="Picture 3"/>
+            <wp:cNvGraphicFramePr>
+              <a:graphicFrameLocks xmlns:a="http://schemas.openxmlformats.org/drawingml/2006/main" noChangeAspect="1"/>
+            </wp:cNvGraphicFramePr>
+            <a:graphic xmlns:a="http://schemas.openxmlformats.org/drawingml/2006/main">
+              <a:graphicData uri="http://schemas.openxmlformats.org/drawingml/2006/picture">
+                <pic:pic xmlns:pic="http://schemas.openxmlformats.org/drawingml/2006/picture">
+                  <pic:nvPicPr>
+                    <pic:cNvPr id="0" name="Picture 9"/>
+                    <pic:cNvPicPr>
+                      <a:picLocks noChangeAspect="1" noChangeArrowheads="1"/>
+                    </pic:cNvPicPr>
+                  </pic:nvPicPr>
+                  <pic:blipFill>
+                    <a:blip r:embed="rId9">
+                      <a:extLst>
+                        <a:ext uri="{28A0092B-C50C-407E-A947-70E740481C1C}">
+                          <a14:useLocalDpi xmlns:a14="http://schemas.microsoft.com/office/drawing/2010/main" val="0"/>
+                        </a:ext>
+                      </a:extLst>
+                    </a:blip>
+                    <a:srcRect/>
+                    <a:stretch>
+                      <a:fillRect/>
+                    </a:stretch>
+                  </pic:blipFill>
+                  <pic:spPr bwMode="auto">
+                    <a:xfrm>
+                      <a:off x="0" y="0"/>
+                      <a:ext cx="7535662" cy="3912748"/>
+                    </a:xfrm>
+                    <a:prstGeom prst="rect">
+                      <a:avLst/>
+                    </a:prstGeom>
+                    <a:noFill/>
+                    <a:ln>
+                      <a:noFill/>
+                    </a:ln>
+                  </pic:spPr>
+                </pic:pic>
+              </a:graphicData>
+            </a:graphic>
+          </wp:inline>
+        </w:drawing>
+      </w:r>
+    </w:p>
+    <w:p>
+      <w:pPr>
         <w:pStyle w:val="ListParagraph"/>
-        <w:jc w:val="center"/>
+        <w:jc w:val="both"/>
         <w:rPr>
           <w:sz w:val="24"/>
           <w:szCs w:val="24"/>
@@ -443,6 +563,42 @@
       </w:pPr>
       <w:r>
         <w:rPr>
+          <w:noProof/>
+          <w:sz w:val="24"/>
+          <w:szCs w:val="24"/>
+          <w:lang w:eastAsia="pl-PL"/>
+        </w:rPr>
+        <w:lastRenderedPageBreak/>
+        <w:pict>
+          <v:shape id="Picture 5" o:spid="_x0000_s1131" type="#_x0000_t75" style="position:absolute;left:0;text-align:left;margin-left:-69.95pt;margin-top:25.45pt;width:574.15pt;height:366.5pt;z-index:251659264;visibility:visible;mso-wrap-style:square">
+            <v:imagedata r:id="rId10" o:title=""/>
+          </v:shape>
+        </w:pict>
+      </w:r>
+      <w:r>
+        <w:rPr>
+          <w:noProof/>
+          <w:sz w:val="24"/>
+          <w:szCs w:val="24"/>
+          <w:lang w:eastAsia="pl-PL"/>
+        </w:rPr>
+        <w:pict>
+          <v:group id="_x0000_s1133" style="position:absolute;left:0;text-align:left;margin-left:-70.85pt;margin-top:-70.85pt;width:574.15pt;height:366.5pt;z-index:2" coordsize="11483,7330"/>
+        </w:pict>
+      </w:r>
+      <w:r>
+        <w:rPr>
+          <w:noProof/>
+          <w:sz w:val="24"/>
+          <w:szCs w:val="24"/>
+          <w:lang w:eastAsia="pl-PL"/>
+        </w:rPr>
+        <w:pict>
+          <v:group id="_x0000_s1032" style="position:absolute;left:0;text-align:left;margin-left:-70.85pt;margin-top:-70.85pt;width:670.2pt;height:335.45pt;z-index:2" coordsize="13404,6709"/>
+        </w:pict>
+      </w:r>
+      <w:r>
+        <w:rPr>
           <w:sz w:val="24"/>
           <w:szCs w:val="24"/>
         </w:rPr>
@@ -455,6 +611,23 @@
         </w:rPr>
         <w:t>półskokowa:</w:t>
       </w:r>
+      <w:r>
+        <w:rPr>
+          <w:noProof/>
+          <w:sz w:val="24"/>
+          <w:szCs w:val="24"/>
+          <w:lang w:eastAsia="pl-PL"/>
+        </w:rPr>
+        <w:t xml:space="preserve"> </w:t>
+      </w:r>
+    </w:p>
+    <w:p>
+      <w:pPr>
+        <w:rPr>
+          <w:sz w:val="24"/>
+          <w:szCs w:val="24"/>
+        </w:rPr>
+      </w:pPr>
     </w:p>
     <w:p>
       <w:pPr>
@@ -481,6 +654,19 @@
       </w:pPr>
       <w:r>
         <w:rPr>
+          <w:noProof/>
+          <w:sz w:val="24"/>
+          <w:szCs w:val="24"/>
+          <w:lang w:eastAsia="pl-PL"/>
+        </w:rPr>
+        <w:pict>
+          <v:shape id="Picture 4" o:spid="_x0000_s1030" type="#_x0000_t75" style="position:absolute;left:0;text-align:left;margin-left:-85.55pt;margin-top:273.35pt;width:670.2pt;height:351pt;z-index:251658240;visibility:visible;mso-wrap-style:square">
+            <v:imagedata r:id="rId11" o:title=""/>
+          </v:shape>
+        </w:pict>
+      </w:r>
+      <w:r>
+        <w:rPr>
           <w:b/>
           <w:sz w:val="24"/>
           <w:szCs w:val="24"/>
@@ -532,7 +718,7 @@
         </w:rPr>
         <w:pict>
           <v:shape id="_x0000_i1026" type="#_x0000_t75" style="width:394.8pt;height:296.4pt">
-            <v:imagedata r:id="rId8" o:title="kat_moment"/>
+            <v:imagedata r:id="rId12" o:title="kat_moment"/>
           </v:shape>
         </w:pict>
       </w:r>
@@ -590,8 +776,8 @@
           <w:lang w:eastAsia="pl-PL"/>
         </w:rPr>
         <w:pict>
-          <v:shape id="_x0000_i1027" type="#_x0000_t75" style="width:402.6pt;height:301.2pt">
-            <v:imagedata r:id="rId9" o:title="T3"/>
+          <v:shape id="_x0000_i1027" type="#_x0000_t75" style="width:403.2pt;height:301.2pt">
+            <v:imagedata r:id="rId13" o:title="T3"/>
           </v:shape>
         </w:pict>
       </w:r>
@@ -952,13 +1138,7 @@
             <w:rPr>
               <w:rFonts w:ascii="Cambria Math" w:hAnsi="Cambria Math"/>
             </w:rPr>
-            <m:t>≈44</m:t>
-          </m:r>
-          <m:r>
-            <w:rPr>
-              <w:rFonts w:ascii="Cambria Math" w:hAnsi="Cambria Math"/>
-            </w:rPr>
-            <m:t xml:space="preserve"> mH</m:t>
+            <m:t>≈44 mH</m:t>
           </m:r>
         </m:oMath>
       </m:oMathPara>
@@ -993,8 +1173,8 @@
           <w:lang w:eastAsia="pl-PL"/>
         </w:rPr>
         <w:pict>
-          <v:shape id="_x0000_i1028" type="#_x0000_t75" style="width:408.6pt;height:306pt">
-            <v:imagedata r:id="rId10" o:title="T1"/>
+          <v:shape id="_x0000_i1030" type="#_x0000_t75" style="width:447.6pt;height:336pt">
+            <v:imagedata r:id="rId14" o:title="T2"/>
           </v:shape>
         </w:pict>
       </w:r>
@@ -1032,7 +1212,7 @@
             <w:rPr>
               <w:rFonts w:ascii="Cambria Math" w:hAnsi="Cambria Math"/>
             </w:rPr>
-            <m:t>≈0,0025</m:t>
+            <m:t>≈0,1</m:t>
           </m:r>
           <m:r>
             <w:rPr>
@@ -1140,10 +1320,8 @@
             <w:rPr>
               <w:rFonts w:ascii="Cambria Math" w:hAnsi="Cambria Math"/>
             </w:rPr>
-            <m:t>=55</m:t>
+            <m:t>=2200</m:t>
           </m:r>
-          <w:bookmarkStart w:id="0" w:name="_GoBack"/>
-          <w:bookmarkEnd w:id="0"/>
           <m:r>
             <w:rPr>
               <w:rFonts w:ascii="Cambria Math" w:hAnsi="Cambria Math"/>
@@ -1237,75 +1415,23 @@
     </w:p>
     <w:p>
       <w:pPr>
-        <w:rPr>
-          <w:sz w:val="24"/>
-          <w:szCs w:val="24"/>
-        </w:rPr>
-      </w:pPr>
+        <w:spacing w:after="160" w:line="259" w:lineRule="auto"/>
+        <w:rPr>
+          <w:sz w:val="24"/>
+          <w:szCs w:val="24"/>
+        </w:rPr>
+      </w:pPr>
+      <w:bookmarkStart w:id="0" w:name="_GoBack"/>
+      <w:bookmarkEnd w:id="0"/>
     </w:p>
     <w:p>
       <w:pPr>
         <w:pStyle w:val="ListParagraph"/>
-        <w:numPr>
-          <w:ilvl w:val="0"/>
-          <w:numId w:val="1"/>
-        </w:numPr>
-        <w:spacing w:after="160" w:line="259" w:lineRule="auto"/>
-        <w:rPr>
-          <w:b/>
-          <w:sz w:val="24"/>
-          <w:szCs w:val="24"/>
-        </w:rPr>
-      </w:pPr>
-      <w:r>
-        <w:rPr>
-          <w:b/>
-          <w:sz w:val="24"/>
-          <w:szCs w:val="24"/>
-        </w:rPr>
-        <w:br w:type="column"/>
-      </w:r>
-      <w:r>
-        <w:rPr>
-          <w:b/>
-          <w:sz w:val="24"/>
-          <w:szCs w:val="24"/>
-        </w:rPr>
-        <w:lastRenderedPageBreak/>
-        <w:t>Wnioski</w:t>
-      </w:r>
-    </w:p>
-    <w:p>
-      <w:pPr>
-        <w:pStyle w:val="ListParagraph"/>
-        <w:rPr>
-          <w:sz w:val="24"/>
-          <w:szCs w:val="24"/>
-        </w:rPr>
-      </w:pPr>
-    </w:p>
-    <w:p>
-      <w:pPr>
-        <w:pStyle w:val="ListParagraph"/>
-        <w:rPr>
-          <w:sz w:val="24"/>
-          <w:szCs w:val="24"/>
-        </w:rPr>
-      </w:pPr>
-      <w:r>
-        <w:rPr>
-          <w:sz w:val="24"/>
-          <w:szCs w:val="24"/>
-        </w:rPr>
-        <w:t>W trak</w:t>
-      </w:r>
-      <w:r>
-        <w:rPr>
-          <w:sz w:val="24"/>
-          <w:szCs w:val="24"/>
-        </w:rPr>
-        <w:t>cie trwania ćwiczenia zauważyliśmy, że przy niskiej prędkości obrotowej widoczne są poszczególne skoki podczas pracy maszyny, natomiast przy zbyt wielkiej prędkości obrotowej zaobserwowaliśmy jak gubione są niektóre skoki.</w:t>
-      </w:r>
+        <w:rPr>
+          <w:sz w:val="24"/>
+          <w:szCs w:val="24"/>
+        </w:rPr>
+      </w:pPr>
     </w:p>
     <w:sectPr>
       <w:pgSz w:w="11906" w:h="16838"/>

</xml_diff>